<commit_message>
combined proj proposal doc and adding to github for review
</commit_message>
<xml_diff>
--- a/Project_Proposal/Project Proposal.docx
+++ b/Project_Proposal/Project Proposal.docx
@@ -467,8 +467,9 @@
           <w:sz w:val="36"/>
           <w:szCs w:val="36"/>
         </w:rPr>
+        <w:lastRenderedPageBreak/>
         <w:drawing>
-          <wp:anchor distT="0" distB="0" distL="114300" distR="114300" simplePos="0" relativeHeight="251658240" behindDoc="1" locked="0" layoutInCell="1" allowOverlap="1" wp14:anchorId="51464471" wp14:editId="101DE5F3">
+          <wp:anchor distT="0" distB="0" distL="114300" distR="114300" simplePos="0" relativeHeight="251658240" behindDoc="0" locked="0" layoutInCell="1" allowOverlap="1" wp14:anchorId="51464471" wp14:editId="54A5C316">
             <wp:simplePos x="0" y="0"/>
             <wp:positionH relativeFrom="margin">
               <wp:align>center</wp:align>
@@ -829,6 +830,7 @@
           <w:sz w:val="36"/>
           <w:szCs w:val="36"/>
         </w:rPr>
+        <w:lastRenderedPageBreak/>
         <w:t>Data Sources:</w:t>
       </w:r>
     </w:p>
@@ -1388,7 +1390,6 @@
           <w:i/>
           <w:iCs/>
         </w:rPr>
-        <w:lastRenderedPageBreak/>
         <w:t xml:space="preserve">Participants will collaborate with each other if there </w:t>
       </w:r>
       <w:r>
@@ -1440,6 +1441,7 @@
           <w:b/>
           <w:bCs/>
         </w:rPr>
+        <w:lastRenderedPageBreak/>
         <w:t>User Module</w:t>
       </w:r>
       <w:r>
@@ -2017,7 +2019,7 @@
     </w:p>
     <w:sectPr>
       <w:pgSz w:w="12240" w:h="15840"/>
-      <w:pgMar w:top="1440" w:right="1440" w:bottom="1440" w:left="1440" w:header="720" w:footer="720" w:gutter="0"/>
+      <w:pgMar w:top="1440" w:right="1080" w:bottom="1440" w:left="1080" w:header="720" w:footer="720" w:gutter="0"/>
       <w:cols w:space="720"/>
       <w:docGrid w:linePitch="360"/>
     </w:sectPr>

</xml_diff>